<commit_message>
starting red black tree
</commit_message>
<xml_diff>
--- a/docs/CS575HW1.docx
+++ b/docs/CS575HW1.docx
@@ -199,25 +199,7 @@
           <w:sz w:val="24"/>
           <w:szCs w:val="24"/>
         </w:rPr>
-        <w:t xml:space="preserve">g(n) is O(f(n)) if for positive constants c and N, 0 &lt;= g(n) &lt;= </w:t>
-      </w:r>
-      <w:proofErr w:type="spellStart"/>
-      <w:r>
-        <w:rPr>
-          <w:rFonts w:ascii="Times New Roman" w:hAnsi="Times New Roman" w:cs="Times New Roman"/>
-          <w:sz w:val="24"/>
-          <w:szCs w:val="24"/>
-        </w:rPr>
-        <w:t>cf</w:t>
-      </w:r>
-      <w:proofErr w:type="spellEnd"/>
-      <w:r>
-        <w:rPr>
-          <w:rFonts w:ascii="Times New Roman" w:hAnsi="Times New Roman" w:cs="Times New Roman"/>
-          <w:sz w:val="24"/>
-          <w:szCs w:val="24"/>
-        </w:rPr>
-        <w:t>(n) for all n &gt;= N</w:t>
+        <w:t>g(n) is O(f(n)) if for positive constants c and N, 0 &lt;= g(n) &lt;= cf(n) for all n &gt;= N</w:t>
       </w:r>
     </w:p>
     <w:p>
@@ -523,25 +505,7 @@
           <w:sz w:val="24"/>
           <w:szCs w:val="24"/>
         </w:rPr>
-        <w:t xml:space="preserve">(f(n)) if for positive constants c and N, 0 &lt;= </w:t>
-      </w:r>
-      <w:proofErr w:type="spellStart"/>
-      <w:r>
-        <w:rPr>
-          <w:rFonts w:ascii="Times New Roman" w:hAnsi="Times New Roman" w:cs="Times New Roman"/>
-          <w:sz w:val="24"/>
-          <w:szCs w:val="24"/>
-        </w:rPr>
-        <w:t>cf</w:t>
-      </w:r>
-      <w:proofErr w:type="spellEnd"/>
-      <w:r>
-        <w:rPr>
-          <w:rFonts w:ascii="Times New Roman" w:hAnsi="Times New Roman" w:cs="Times New Roman"/>
-          <w:sz w:val="24"/>
-          <w:szCs w:val="24"/>
-        </w:rPr>
-        <w:t>(n) &lt;= g(n) for all n &gt;= N</w:t>
+        <w:t>(f(n)) if for positive constants c and N, 0 &lt;= cf(n) &lt;= g(n) for all n &gt;= N</w:t>
       </w:r>
     </w:p>
     <w:p>
@@ -914,16 +878,7 @@
           <w:sz w:val="24"/>
           <w:szCs w:val="24"/>
         </w:rPr>
-        <w:t>(</w:t>
-      </w:r>
-      <w:proofErr w:type="spellStart"/>
-      <w:r>
-        <w:rPr>
-          <w:rFonts w:ascii="Times New Roman" w:hAnsi="Times New Roman" w:cs="Times New Roman"/>
-          <w:sz w:val="24"/>
-          <w:szCs w:val="24"/>
-        </w:rPr>
-        <w:t>n</w:t>
+        <w:t>(n</w:t>
       </w:r>
       <w:r>
         <w:rPr>
@@ -934,22 +889,13 @@
         </w:rPr>
         <w:t>k</w:t>
       </w:r>
-      <w:proofErr w:type="spellEnd"/>
-      <w:r>
-        <w:rPr>
-          <w:rFonts w:ascii="Times New Roman" w:hAnsi="Times New Roman" w:cs="Times New Roman"/>
-          <w:sz w:val="24"/>
-          <w:szCs w:val="24"/>
-        </w:rPr>
-        <w:t>)</w:t>
-      </w:r>
-      <w:r>
-        <w:rPr>
-          <w:rFonts w:ascii="Times New Roman" w:hAnsi="Times New Roman" w:cs="Times New Roman"/>
-          <w:sz w:val="24"/>
-          <w:szCs w:val="24"/>
-        </w:rPr>
-        <w:t xml:space="preserve"> for k &gt; 1. Assume that a</w:t>
+      <w:r>
+        <w:rPr>
+          <w:rFonts w:ascii="Times New Roman" w:hAnsi="Times New Roman" w:cs="Times New Roman"/>
+          <w:sz w:val="24"/>
+          <w:szCs w:val="24"/>
+        </w:rPr>
+        <w:t>) for k &gt; 1. Assume that a</w:t>
       </w:r>
       <w:r>
         <w:rPr>
@@ -966,25 +912,7 @@
           <w:sz w:val="24"/>
           <w:szCs w:val="24"/>
         </w:rPr>
-        <w:t xml:space="preserve"> &gt; 0 for all </w:t>
-      </w:r>
-      <w:proofErr w:type="spellStart"/>
-      <w:r>
-        <w:rPr>
-          <w:rFonts w:ascii="Times New Roman" w:hAnsi="Times New Roman" w:cs="Times New Roman"/>
-          <w:sz w:val="24"/>
-          <w:szCs w:val="24"/>
-        </w:rPr>
-        <w:t>i</w:t>
-      </w:r>
-      <w:proofErr w:type="spellEnd"/>
-      <w:r>
-        <w:rPr>
-          <w:rFonts w:ascii="Times New Roman" w:hAnsi="Times New Roman" w:cs="Times New Roman"/>
-          <w:sz w:val="24"/>
-          <w:szCs w:val="24"/>
-        </w:rPr>
-        <w:t>.</w:t>
+        <w:t xml:space="preserve"> &gt; 0 for all i.</w:t>
       </w:r>
     </w:p>
     <w:p>
@@ -1018,25 +946,7 @@
           <w:sz w:val="24"/>
           <w:szCs w:val="24"/>
         </w:rPr>
-        <w:t xml:space="preserve">(f(n)) if for positive constants c and N, 0 &lt;= </w:t>
-      </w:r>
-      <w:proofErr w:type="spellStart"/>
-      <w:r>
-        <w:rPr>
-          <w:rFonts w:ascii="Times New Roman" w:hAnsi="Times New Roman" w:cs="Times New Roman"/>
-          <w:sz w:val="24"/>
-          <w:szCs w:val="24"/>
-        </w:rPr>
-        <w:t>cf</w:t>
-      </w:r>
-      <w:proofErr w:type="spellEnd"/>
-      <w:r>
-        <w:rPr>
-          <w:rFonts w:ascii="Times New Roman" w:hAnsi="Times New Roman" w:cs="Times New Roman"/>
-          <w:sz w:val="24"/>
-          <w:szCs w:val="24"/>
-        </w:rPr>
-        <w:t>(n) &lt;= g(n) for all n &gt;= N</w:t>
+        <w:t>(f(n)) if for positive constants c and N, 0 &lt;= cf(n) &lt;= g(n) for all n &gt;= N</w:t>
       </w:r>
     </w:p>
     <w:p>
@@ -1176,7 +1086,6 @@
         </w:rPr>
         <w:t xml:space="preserve">f(n) = </w:t>
       </w:r>
-      <w:proofErr w:type="spellStart"/>
       <w:r>
         <w:rPr>
           <w:rFonts w:ascii="Times New Roman" w:hAnsi="Times New Roman" w:cs="Times New Roman"/>
@@ -1194,33 +1103,23 @@
         </w:rPr>
         <w:t>k</w:t>
       </w:r>
-      <w:proofErr w:type="spellEnd"/>
-    </w:p>
-    <w:p>
-      <w:pPr>
-        <w:spacing w:after="0" w:line="276" w:lineRule="auto"/>
-        <w:rPr>
-          <w:rFonts w:ascii="Times New Roman" w:eastAsiaTheme="minorEastAsia" w:hAnsi="Times New Roman" w:cs="Times New Roman"/>
-          <w:sz w:val="24"/>
-          <w:szCs w:val="24"/>
-        </w:rPr>
-      </w:pPr>
-      <w:r>
-        <w:rPr>
-          <w:rFonts w:ascii="Times New Roman" w:hAnsi="Times New Roman" w:cs="Times New Roman"/>
-          <w:sz w:val="24"/>
-          <w:szCs w:val="24"/>
-        </w:rPr>
-        <w:t xml:space="preserve">0 &lt;= </w:t>
-      </w:r>
-      <w:proofErr w:type="spellStart"/>
-      <w:r>
-        <w:rPr>
-          <w:rFonts w:ascii="Times New Roman" w:hAnsi="Times New Roman" w:cs="Times New Roman"/>
-          <w:sz w:val="24"/>
-          <w:szCs w:val="24"/>
-        </w:rPr>
-        <w:t>cn</w:t>
+    </w:p>
+    <w:p>
+      <w:pPr>
+        <w:spacing w:after="0" w:line="276" w:lineRule="auto"/>
+        <w:rPr>
+          <w:rFonts w:ascii="Times New Roman" w:eastAsiaTheme="minorEastAsia" w:hAnsi="Times New Roman" w:cs="Times New Roman"/>
+          <w:sz w:val="24"/>
+          <w:szCs w:val="24"/>
+        </w:rPr>
+      </w:pPr>
+      <w:r>
+        <w:rPr>
+          <w:rFonts w:ascii="Times New Roman" w:hAnsi="Times New Roman" w:cs="Times New Roman"/>
+          <w:sz w:val="24"/>
+          <w:szCs w:val="24"/>
+        </w:rPr>
+        <w:t>0 &lt;= cn</w:t>
       </w:r>
       <w:r>
         <w:rPr>
@@ -1231,7 +1130,6 @@
         </w:rPr>
         <w:t>k</w:t>
       </w:r>
-      <w:proofErr w:type="spellEnd"/>
       <w:r>
         <w:rPr>
           <w:rFonts w:ascii="Times New Roman" w:hAnsi="Times New Roman" w:cs="Times New Roman"/>
@@ -1358,12 +1256,418 @@
           <w:sz w:val="24"/>
           <w:szCs w:val="24"/>
         </w:rPr>
+        <w:t>0 &lt;= cn</w:t>
+      </w:r>
+      <w:r>
+        <w:rPr>
+          <w:rFonts w:ascii="Times New Roman" w:eastAsiaTheme="minorEastAsia" w:hAnsi="Times New Roman" w:cs="Times New Roman"/>
+          <w:sz w:val="24"/>
+          <w:szCs w:val="24"/>
+          <w:vertAlign w:val="superscript"/>
+        </w:rPr>
+        <w:t>k</w:t>
+      </w:r>
+      <w:r>
+        <w:rPr>
+          <w:rFonts w:ascii="Times New Roman" w:eastAsiaTheme="minorEastAsia" w:hAnsi="Times New Roman" w:cs="Times New Roman"/>
+          <w:sz w:val="24"/>
+          <w:szCs w:val="24"/>
+        </w:rPr>
+        <w:t xml:space="preserve"> &lt;= a(1-n</w:t>
+      </w:r>
+      <w:r>
+        <w:rPr>
+          <w:rFonts w:ascii="Times New Roman" w:eastAsiaTheme="minorEastAsia" w:hAnsi="Times New Roman" w:cs="Times New Roman"/>
+          <w:sz w:val="24"/>
+          <w:szCs w:val="24"/>
+          <w:vertAlign w:val="superscript"/>
+        </w:rPr>
+        <w:t>k</w:t>
+      </w:r>
+      <w:r>
+        <w:rPr>
+          <w:rFonts w:ascii="Times New Roman" w:eastAsiaTheme="minorEastAsia" w:hAnsi="Times New Roman" w:cs="Times New Roman"/>
+          <w:sz w:val="24"/>
+          <w:szCs w:val="24"/>
+        </w:rPr>
+        <w:t>)/(1-n) (Geometric Series)</w:t>
+      </w:r>
+    </w:p>
+    <w:p>
+      <w:pPr>
+        <w:spacing w:after="0" w:line="276" w:lineRule="auto"/>
+        <w:rPr>
+          <w:rFonts w:ascii="Times New Roman" w:eastAsiaTheme="minorEastAsia" w:hAnsi="Times New Roman" w:cs="Times New Roman"/>
+          <w:sz w:val="24"/>
+          <w:szCs w:val="24"/>
+        </w:rPr>
+      </w:pPr>
+      <w:r>
+        <w:rPr>
+          <w:rFonts w:ascii="Times New Roman" w:eastAsiaTheme="minorEastAsia" w:hAnsi="Times New Roman" w:cs="Times New Roman"/>
+          <w:sz w:val="24"/>
+          <w:szCs w:val="24"/>
+        </w:rPr>
+        <w:t>0 &lt;= cn</w:t>
+      </w:r>
+      <w:r>
+        <w:rPr>
+          <w:rFonts w:ascii="Times New Roman" w:eastAsiaTheme="minorEastAsia" w:hAnsi="Times New Roman" w:cs="Times New Roman"/>
+          <w:sz w:val="24"/>
+          <w:szCs w:val="24"/>
+          <w:vertAlign w:val="superscript"/>
+        </w:rPr>
+        <w:t>k</w:t>
+      </w:r>
+      <w:r>
+        <w:rPr>
+          <w:rFonts w:ascii="Times New Roman" w:eastAsiaTheme="minorEastAsia" w:hAnsi="Times New Roman" w:cs="Times New Roman"/>
+          <w:sz w:val="24"/>
+          <w:szCs w:val="24"/>
+        </w:rPr>
+        <w:t xml:space="preserve"> &lt;= a/(1-n) - an</w:t>
+      </w:r>
+      <w:r>
+        <w:rPr>
+          <w:rFonts w:ascii="Times New Roman" w:eastAsiaTheme="minorEastAsia" w:hAnsi="Times New Roman" w:cs="Times New Roman"/>
+          <w:sz w:val="24"/>
+          <w:szCs w:val="24"/>
+          <w:vertAlign w:val="superscript"/>
+        </w:rPr>
+        <w:t>k</w:t>
+      </w:r>
+      <w:r>
+        <w:rPr>
+          <w:rFonts w:ascii="Times New Roman" w:eastAsiaTheme="minorEastAsia" w:hAnsi="Times New Roman" w:cs="Times New Roman"/>
+          <w:sz w:val="24"/>
+          <w:szCs w:val="24"/>
+        </w:rPr>
+        <w:t>/(1-n)</w:t>
+      </w:r>
+      <w:r>
+        <w:rPr>
+          <w:rFonts w:ascii="Times New Roman" w:eastAsiaTheme="minorEastAsia" w:hAnsi="Times New Roman" w:cs="Times New Roman"/>
+          <w:sz w:val="24"/>
+          <w:szCs w:val="24"/>
+        </w:rPr>
+        <w:t xml:space="preserve"> (Separate terms)</w:t>
+      </w:r>
+    </w:p>
+    <w:p>
+      <w:pPr>
+        <w:spacing w:after="0" w:line="276" w:lineRule="auto"/>
+        <w:rPr>
+          <w:rFonts w:ascii="Times New Roman" w:eastAsiaTheme="minorEastAsia" w:hAnsi="Times New Roman" w:cs="Times New Roman"/>
+          <w:sz w:val="24"/>
+          <w:szCs w:val="24"/>
+        </w:rPr>
+      </w:pPr>
+      <w:r>
+        <w:rPr>
+          <w:rFonts w:ascii="Times New Roman" w:eastAsiaTheme="minorEastAsia" w:hAnsi="Times New Roman" w:cs="Times New Roman"/>
+          <w:sz w:val="24"/>
+          <w:szCs w:val="24"/>
+        </w:rPr>
+        <w:t>0 &lt;= c &lt;= a/n</w:t>
+      </w:r>
+      <w:r>
+        <w:rPr>
+          <w:rFonts w:ascii="Times New Roman" w:eastAsiaTheme="minorEastAsia" w:hAnsi="Times New Roman" w:cs="Times New Roman"/>
+          <w:sz w:val="24"/>
+          <w:szCs w:val="24"/>
+          <w:vertAlign w:val="superscript"/>
+        </w:rPr>
+        <w:t>k</w:t>
+      </w:r>
+      <w:r>
+        <w:rPr>
+          <w:rFonts w:ascii="Times New Roman" w:eastAsiaTheme="minorEastAsia" w:hAnsi="Times New Roman" w:cs="Times New Roman"/>
+          <w:sz w:val="24"/>
+          <w:szCs w:val="24"/>
+        </w:rPr>
+        <w:t>(1-n) - a(1-n) (Divide both sides by n</w:t>
+      </w:r>
+      <w:r>
+        <w:rPr>
+          <w:rFonts w:ascii="Times New Roman" w:eastAsiaTheme="minorEastAsia" w:hAnsi="Times New Roman" w:cs="Times New Roman"/>
+          <w:sz w:val="24"/>
+          <w:szCs w:val="24"/>
+          <w:vertAlign w:val="superscript"/>
+        </w:rPr>
+        <w:t>k</w:t>
+      </w:r>
+      <w:r>
+        <w:rPr>
+          <w:rFonts w:ascii="Times New Roman" w:eastAsiaTheme="minorEastAsia" w:hAnsi="Times New Roman" w:cs="Times New Roman"/>
+          <w:sz w:val="24"/>
+          <w:szCs w:val="24"/>
+        </w:rPr>
+        <w:t>)</w:t>
+      </w:r>
+    </w:p>
+    <w:p>
+      <w:pPr>
+        <w:spacing w:after="0" w:line="276" w:lineRule="auto"/>
+        <w:rPr>
+          <w:rFonts w:ascii="Times New Roman" w:eastAsiaTheme="minorEastAsia" w:hAnsi="Times New Roman" w:cs="Times New Roman"/>
+          <w:sz w:val="24"/>
+          <w:szCs w:val="24"/>
+        </w:rPr>
+      </w:pPr>
+      <w:r>
+        <w:rPr>
+          <w:rFonts w:ascii="Times New Roman" w:eastAsiaTheme="minorEastAsia" w:hAnsi="Times New Roman" w:cs="Times New Roman"/>
+          <w:sz w:val="24"/>
+          <w:szCs w:val="24"/>
+        </w:rPr>
+        <w:t xml:space="preserve">For N = 2, k = 1, a = 1, c = ½, 0 &lt;= ½ &lt;= ½ </w:t>
+      </w:r>
+    </w:p>
+    <w:p>
+      <w:pPr>
+        <w:spacing w:after="0" w:line="276" w:lineRule="auto"/>
+        <w:rPr>
+          <w:rFonts w:ascii="Times New Roman" w:eastAsiaTheme="minorEastAsia" w:hAnsi="Times New Roman" w:cs="Times New Roman"/>
+          <w:sz w:val="24"/>
+          <w:szCs w:val="24"/>
+        </w:rPr>
+      </w:pPr>
+      <w:r>
+        <w:rPr>
+          <w:rFonts w:ascii="Times New Roman" w:eastAsiaTheme="minorEastAsia" w:hAnsi="Times New Roman" w:cs="Times New Roman"/>
+          <w:sz w:val="24"/>
+          <w:szCs w:val="24"/>
+        </w:rPr>
+        <w:t>Expression is satisfied.</w:t>
+      </w:r>
+    </w:p>
+    <w:p>
+      <w:pPr>
+        <w:spacing w:after="0" w:line="276" w:lineRule="auto"/>
+        <w:rPr>
+          <w:rFonts w:ascii="Times New Roman" w:hAnsi="Times New Roman" w:cs="Times New Roman"/>
+          <w:sz w:val="24"/>
+          <w:szCs w:val="24"/>
+        </w:rPr>
+      </w:pPr>
+    </w:p>
+    <w:p>
+      <w:pPr>
+        <w:spacing w:after="0" w:line="276" w:lineRule="auto"/>
+        <w:rPr>
+          <w:rFonts w:ascii="Times New Roman" w:hAnsi="Times New Roman" w:cs="Times New Roman"/>
+          <w:sz w:val="24"/>
+          <w:szCs w:val="24"/>
+        </w:rPr>
+      </w:pPr>
+      <w:r>
+        <w:rPr>
+          <w:rFonts w:ascii="Times New Roman" w:hAnsi="Times New Roman" w:cs="Times New Roman"/>
+          <w:sz w:val="24"/>
+          <w:szCs w:val="24"/>
+        </w:rPr>
+        <w:t>1.4. n</w:t>
+      </w:r>
+      <w:r>
+        <w:rPr>
+          <w:rFonts w:ascii="Times New Roman" w:hAnsi="Times New Roman" w:cs="Times New Roman"/>
+          <w:sz w:val="24"/>
+          <w:szCs w:val="24"/>
+          <w:vertAlign w:val="superscript"/>
+        </w:rPr>
+        <w:t>7</w:t>
+      </w:r>
+      <w:r>
+        <w:rPr>
+          <w:rFonts w:ascii="Times New Roman" w:hAnsi="Times New Roman" w:cs="Times New Roman"/>
+          <w:sz w:val="24"/>
+          <w:szCs w:val="24"/>
+        </w:rPr>
+        <w:t xml:space="preserve"> + 3n</w:t>
+      </w:r>
+      <w:r>
+        <w:rPr>
+          <w:rFonts w:ascii="Times New Roman" w:hAnsi="Times New Roman" w:cs="Times New Roman"/>
+          <w:sz w:val="24"/>
+          <w:szCs w:val="24"/>
+          <w:vertAlign w:val="superscript"/>
+        </w:rPr>
+        <w:t>2</w:t>
+      </w:r>
+      <w:r>
+        <w:rPr>
+          <w:rFonts w:ascii="Times New Roman" w:hAnsi="Times New Roman" w:cs="Times New Roman"/>
+          <w:sz w:val="24"/>
+          <w:szCs w:val="24"/>
+        </w:rPr>
+        <w:t xml:space="preserve"> = </w:t>
+      </w:r>
+      <w:r>
+        <w:rPr>
+          <w:rFonts w:ascii="Times New Roman" w:hAnsi="Times New Roman" w:cs="Times New Roman"/>
+          <w:sz w:val="24"/>
+          <w:szCs w:val="24"/>
+        </w:rPr>
+        <w:t>θ</w:t>
+      </w:r>
+      <w:r>
+        <w:rPr>
+          <w:rFonts w:ascii="Times New Roman" w:hAnsi="Times New Roman" w:cs="Times New Roman"/>
+          <w:sz w:val="24"/>
+          <w:szCs w:val="24"/>
+        </w:rPr>
+        <w:t>(n</w:t>
+      </w:r>
+      <w:r>
+        <w:rPr>
+          <w:rFonts w:ascii="Times New Roman" w:hAnsi="Times New Roman" w:cs="Times New Roman"/>
+          <w:sz w:val="24"/>
+          <w:szCs w:val="24"/>
+          <w:vertAlign w:val="superscript"/>
+        </w:rPr>
+        <w:t>7</w:t>
+      </w:r>
+      <w:r>
+        <w:rPr>
+          <w:rFonts w:ascii="Times New Roman" w:hAnsi="Times New Roman" w:cs="Times New Roman"/>
+          <w:sz w:val="24"/>
+          <w:szCs w:val="24"/>
+        </w:rPr>
+        <w:t>)</w:t>
+      </w:r>
+    </w:p>
+    <w:p>
+      <w:pPr>
+        <w:spacing w:after="0" w:line="276" w:lineRule="auto"/>
+        <w:rPr>
+          <w:rFonts w:ascii="Times New Roman" w:hAnsi="Times New Roman" w:cs="Times New Roman"/>
+          <w:sz w:val="24"/>
+          <w:szCs w:val="24"/>
+        </w:rPr>
+      </w:pPr>
+      <w:r>
+        <w:rPr>
+          <w:rFonts w:ascii="Times New Roman" w:hAnsi="Times New Roman" w:cs="Times New Roman"/>
+          <w:sz w:val="24"/>
+          <w:szCs w:val="24"/>
+        </w:rPr>
+        <w:t xml:space="preserve">g(n) is </w:t>
+      </w:r>
+      <w:r>
+        <w:rPr>
+          <w:rFonts w:ascii="Times New Roman" w:hAnsi="Times New Roman" w:cs="Times New Roman"/>
+          <w:sz w:val="24"/>
+          <w:szCs w:val="24"/>
+        </w:rPr>
+        <w:t>θ</w:t>
+      </w:r>
+      <w:r>
+        <w:rPr>
+          <w:rFonts w:ascii="Times New Roman" w:hAnsi="Times New Roman" w:cs="Times New Roman"/>
+          <w:sz w:val="24"/>
+          <w:szCs w:val="24"/>
+        </w:rPr>
+        <w:t>(f(n)) if for positive constants c, d, and N, 0 &lt;= cf(n) &lt;= g(n) &lt;= df(n) for all n &gt;= N</w:t>
+      </w:r>
+    </w:p>
+    <w:p>
+      <w:pPr>
+        <w:spacing w:after="0" w:line="276" w:lineRule="auto"/>
+        <w:rPr>
+          <w:rFonts w:ascii="Times New Roman" w:hAnsi="Times New Roman" w:cs="Times New Roman"/>
+          <w:sz w:val="24"/>
+          <w:szCs w:val="24"/>
+        </w:rPr>
+      </w:pPr>
+      <w:r>
+        <w:rPr>
+          <w:rFonts w:ascii="Times New Roman" w:hAnsi="Times New Roman" w:cs="Times New Roman"/>
+          <w:sz w:val="24"/>
+          <w:szCs w:val="24"/>
+        </w:rPr>
+        <w:t>0 &lt;= cn</w:t>
+      </w:r>
+      <w:r>
+        <w:rPr>
+          <w:rFonts w:ascii="Times New Roman" w:hAnsi="Times New Roman" w:cs="Times New Roman"/>
+          <w:sz w:val="24"/>
+          <w:szCs w:val="24"/>
+          <w:vertAlign w:val="superscript"/>
+        </w:rPr>
+        <w:t>7</w:t>
+      </w:r>
+      <w:r>
+        <w:rPr>
+          <w:rFonts w:ascii="Times New Roman" w:hAnsi="Times New Roman" w:cs="Times New Roman"/>
+          <w:sz w:val="24"/>
+          <w:szCs w:val="24"/>
+        </w:rPr>
+        <w:t xml:space="preserve"> &lt;= n</w:t>
+      </w:r>
+      <w:r>
+        <w:rPr>
+          <w:rFonts w:ascii="Times New Roman" w:hAnsi="Times New Roman" w:cs="Times New Roman"/>
+          <w:sz w:val="24"/>
+          <w:szCs w:val="24"/>
+          <w:vertAlign w:val="superscript"/>
+        </w:rPr>
+        <w:t>7</w:t>
+      </w:r>
+      <w:r>
+        <w:rPr>
+          <w:rFonts w:ascii="Times New Roman" w:hAnsi="Times New Roman" w:cs="Times New Roman"/>
+          <w:sz w:val="24"/>
+          <w:szCs w:val="24"/>
+        </w:rPr>
+        <w:t xml:space="preserve"> + 3n</w:t>
+      </w:r>
+      <w:r>
+        <w:rPr>
+          <w:rFonts w:ascii="Times New Roman" w:hAnsi="Times New Roman" w:cs="Times New Roman"/>
+          <w:sz w:val="24"/>
+          <w:szCs w:val="24"/>
+          <w:vertAlign w:val="superscript"/>
+        </w:rPr>
+        <w:t>2</w:t>
+      </w:r>
+      <w:r>
+        <w:rPr>
+          <w:rFonts w:ascii="Times New Roman" w:hAnsi="Times New Roman" w:cs="Times New Roman"/>
+          <w:sz w:val="24"/>
+          <w:szCs w:val="24"/>
+        </w:rPr>
+        <w:t xml:space="preserve"> &lt;= dn</w:t>
+      </w:r>
+      <w:r>
+        <w:rPr>
+          <w:rFonts w:ascii="Times New Roman" w:hAnsi="Times New Roman" w:cs="Times New Roman"/>
+          <w:sz w:val="24"/>
+          <w:szCs w:val="24"/>
+          <w:vertAlign w:val="superscript"/>
+        </w:rPr>
+        <w:t>7</w:t>
+      </w:r>
+    </w:p>
+    <w:p>
+      <w:pPr>
+        <w:spacing w:after="0" w:line="276" w:lineRule="auto"/>
+        <w:rPr>
+          <w:rFonts w:ascii="Times New Roman" w:hAnsi="Times New Roman" w:cs="Times New Roman"/>
+          <w:sz w:val="24"/>
+          <w:szCs w:val="24"/>
+        </w:rPr>
+      </w:pPr>
+      <w:r>
+        <w:rPr>
+          <w:rFonts w:ascii="Times New Roman" w:hAnsi="Times New Roman" w:cs="Times New Roman"/>
+          <w:sz w:val="24"/>
+          <w:szCs w:val="24"/>
+        </w:rPr>
         <w:t xml:space="preserve">0 &lt;= </w:t>
       </w:r>
-      <w:proofErr w:type="spellStart"/>
-      <w:r>
-        <w:rPr>
-          <w:rFonts w:ascii="Times New Roman" w:eastAsiaTheme="minorEastAsia" w:hAnsi="Times New Roman" w:cs="Times New Roman"/>
+      <w:r>
+        <w:rPr>
+          <w:rFonts w:ascii="Times New Roman" w:hAnsi="Times New Roman" w:cs="Times New Roman"/>
           <w:sz w:val="24"/>
           <w:szCs w:val="24"/>
         </w:rPr>
@@ -1371,141 +1675,124 @@
       </w:r>
       <w:r>
         <w:rPr>
-          <w:rFonts w:ascii="Times New Roman" w:eastAsiaTheme="minorEastAsia" w:hAnsi="Times New Roman" w:cs="Times New Roman"/>
-          <w:sz w:val="24"/>
-          <w:szCs w:val="24"/>
-          <w:vertAlign w:val="superscript"/>
-        </w:rPr>
-        <w:t>k</w:t>
-      </w:r>
-      <w:proofErr w:type="spellEnd"/>
-      <w:r>
-        <w:rPr>
-          <w:rFonts w:ascii="Times New Roman" w:eastAsiaTheme="minorEastAsia" w:hAnsi="Times New Roman" w:cs="Times New Roman"/>
-          <w:sz w:val="24"/>
-          <w:szCs w:val="24"/>
-        </w:rPr>
-        <w:t xml:space="preserve"> &lt;= a(1-n</w:t>
-      </w:r>
-      <w:r>
-        <w:rPr>
-          <w:rFonts w:ascii="Times New Roman" w:eastAsiaTheme="minorEastAsia" w:hAnsi="Times New Roman" w:cs="Times New Roman"/>
-          <w:sz w:val="24"/>
-          <w:szCs w:val="24"/>
-          <w:vertAlign w:val="superscript"/>
-        </w:rPr>
-        <w:t>k</w:t>
-      </w:r>
-      <w:r>
-        <w:rPr>
-          <w:rFonts w:ascii="Times New Roman" w:eastAsiaTheme="minorEastAsia" w:hAnsi="Times New Roman" w:cs="Times New Roman"/>
-          <w:sz w:val="24"/>
-          <w:szCs w:val="24"/>
-        </w:rPr>
-        <w:t>)/(1-n) (Geometric Series)</w:t>
-      </w:r>
-    </w:p>
-    <w:p>
-      <w:pPr>
-        <w:spacing w:after="0" w:line="276" w:lineRule="auto"/>
-        <w:rPr>
-          <w:rFonts w:ascii="Times New Roman" w:eastAsiaTheme="minorEastAsia" w:hAnsi="Times New Roman" w:cs="Times New Roman"/>
-          <w:sz w:val="24"/>
-          <w:szCs w:val="24"/>
-        </w:rPr>
-      </w:pPr>
-      <w:r>
-        <w:rPr>
-          <w:rFonts w:ascii="Times New Roman" w:eastAsiaTheme="minorEastAsia" w:hAnsi="Times New Roman" w:cs="Times New Roman"/>
-          <w:sz w:val="24"/>
-          <w:szCs w:val="24"/>
-        </w:rPr>
-        <w:t xml:space="preserve">0 &lt;= </w:t>
-      </w:r>
-      <w:proofErr w:type="spellStart"/>
-      <w:r>
-        <w:rPr>
-          <w:rFonts w:ascii="Times New Roman" w:eastAsiaTheme="minorEastAsia" w:hAnsi="Times New Roman" w:cs="Times New Roman"/>
-          <w:sz w:val="24"/>
-          <w:szCs w:val="24"/>
-        </w:rPr>
-        <w:t>cn</w:t>
-      </w:r>
-      <w:r>
-        <w:rPr>
-          <w:rFonts w:ascii="Times New Roman" w:eastAsiaTheme="minorEastAsia" w:hAnsi="Times New Roman" w:cs="Times New Roman"/>
-          <w:sz w:val="24"/>
-          <w:szCs w:val="24"/>
-          <w:vertAlign w:val="superscript"/>
-        </w:rPr>
-        <w:t>k</w:t>
-      </w:r>
-      <w:proofErr w:type="spellEnd"/>
-      <w:r>
-        <w:rPr>
-          <w:rFonts w:ascii="Times New Roman" w:eastAsiaTheme="minorEastAsia" w:hAnsi="Times New Roman" w:cs="Times New Roman"/>
-          <w:sz w:val="24"/>
-          <w:szCs w:val="24"/>
-        </w:rPr>
-        <w:t xml:space="preserve"> &lt;= a/(1-n) - </w:t>
-      </w:r>
-      <w:proofErr w:type="spellStart"/>
-      <w:r>
-        <w:rPr>
-          <w:rFonts w:ascii="Times New Roman" w:eastAsiaTheme="minorEastAsia" w:hAnsi="Times New Roman" w:cs="Times New Roman"/>
-          <w:sz w:val="24"/>
-          <w:szCs w:val="24"/>
-        </w:rPr>
-        <w:t>an</w:t>
-      </w:r>
-      <w:r>
-        <w:rPr>
-          <w:rFonts w:ascii="Times New Roman" w:eastAsiaTheme="minorEastAsia" w:hAnsi="Times New Roman" w:cs="Times New Roman"/>
-          <w:sz w:val="24"/>
-          <w:szCs w:val="24"/>
-          <w:vertAlign w:val="superscript"/>
-        </w:rPr>
-        <w:t>k</w:t>
-      </w:r>
-      <w:proofErr w:type="spellEnd"/>
-      <w:r>
-        <w:rPr>
-          <w:rFonts w:ascii="Times New Roman" w:eastAsiaTheme="minorEastAsia" w:hAnsi="Times New Roman" w:cs="Times New Roman"/>
-          <w:sz w:val="24"/>
-          <w:szCs w:val="24"/>
-        </w:rPr>
-        <w:t>/(1-n)</w:t>
-      </w:r>
-      <w:r>
-        <w:rPr>
-          <w:rFonts w:ascii="Times New Roman" w:eastAsiaTheme="minorEastAsia" w:hAnsi="Times New Roman" w:cs="Times New Roman"/>
-          <w:sz w:val="24"/>
-          <w:szCs w:val="24"/>
-        </w:rPr>
-        <w:t xml:space="preserve"> (Separate terms)</w:t>
-      </w:r>
-    </w:p>
-    <w:p>
-      <w:pPr>
-        <w:spacing w:after="0" w:line="276" w:lineRule="auto"/>
-        <w:rPr>
-          <w:rFonts w:ascii="Times New Roman" w:eastAsiaTheme="minorEastAsia" w:hAnsi="Times New Roman" w:cs="Times New Roman"/>
-          <w:sz w:val="24"/>
-          <w:szCs w:val="24"/>
-        </w:rPr>
-      </w:pPr>
-      <w:r>
-        <w:rPr>
-          <w:rFonts w:ascii="Times New Roman" w:eastAsiaTheme="minorEastAsia" w:hAnsi="Times New Roman" w:cs="Times New Roman"/>
-          <w:sz w:val="24"/>
-          <w:szCs w:val="24"/>
-        </w:rPr>
-        <w:t>0 &lt;= c &lt;= a/</w:t>
-      </w:r>
-      <w:proofErr w:type="spellStart"/>
-      <w:r>
-        <w:rPr>
-          <w:rFonts w:ascii="Times New Roman" w:eastAsiaTheme="minorEastAsia" w:hAnsi="Times New Roman" w:cs="Times New Roman"/>
+          <w:rFonts w:ascii="Times New Roman" w:hAnsi="Times New Roman" w:cs="Times New Roman"/>
+          <w:sz w:val="24"/>
+          <w:szCs w:val="24"/>
+          <w:vertAlign w:val="superscript"/>
+        </w:rPr>
+        <w:t>7</w:t>
+      </w:r>
+      <w:r>
+        <w:rPr>
+          <w:rFonts w:ascii="Times New Roman" w:hAnsi="Times New Roman" w:cs="Times New Roman"/>
+          <w:sz w:val="24"/>
+          <w:szCs w:val="24"/>
+        </w:rPr>
+        <w:t xml:space="preserve"> &lt;= n</w:t>
+      </w:r>
+      <w:r>
+        <w:rPr>
+          <w:rFonts w:ascii="Times New Roman" w:hAnsi="Times New Roman" w:cs="Times New Roman"/>
+          <w:sz w:val="24"/>
+          <w:szCs w:val="24"/>
+          <w:vertAlign w:val="superscript"/>
+        </w:rPr>
+        <w:t>7</w:t>
+      </w:r>
+      <w:r>
+        <w:rPr>
+          <w:rFonts w:ascii="Times New Roman" w:hAnsi="Times New Roman" w:cs="Times New Roman"/>
+          <w:sz w:val="24"/>
+          <w:szCs w:val="24"/>
+        </w:rPr>
+        <w:t xml:space="preserve"> + 3n</w:t>
+      </w:r>
+      <w:r>
+        <w:rPr>
+          <w:rFonts w:ascii="Times New Roman" w:hAnsi="Times New Roman" w:cs="Times New Roman"/>
+          <w:sz w:val="24"/>
+          <w:szCs w:val="24"/>
+          <w:vertAlign w:val="superscript"/>
+        </w:rPr>
+        <w:t>2</w:t>
+      </w:r>
+    </w:p>
+    <w:p>
+      <w:pPr>
+        <w:spacing w:after="0" w:line="276" w:lineRule="auto"/>
+        <w:rPr>
+          <w:rFonts w:ascii="Times New Roman" w:hAnsi="Times New Roman" w:cs="Times New Roman"/>
+          <w:sz w:val="24"/>
+          <w:szCs w:val="24"/>
+        </w:rPr>
+      </w:pPr>
+      <w:r>
+        <w:rPr>
+          <w:rFonts w:ascii="Times New Roman" w:hAnsi="Times New Roman" w:cs="Times New Roman"/>
+          <w:sz w:val="24"/>
+          <w:szCs w:val="24"/>
+        </w:rPr>
+        <w:t>0 &lt;= c &lt;= 1 + 3/n</w:t>
+      </w:r>
+      <w:r>
+        <w:rPr>
+          <w:rFonts w:ascii="Times New Roman" w:hAnsi="Times New Roman" w:cs="Times New Roman"/>
+          <w:sz w:val="24"/>
+          <w:szCs w:val="24"/>
+          <w:vertAlign w:val="superscript"/>
+        </w:rPr>
+        <w:t>5</w:t>
+      </w:r>
+    </w:p>
+    <w:p>
+      <w:pPr>
+        <w:spacing w:after="0" w:line="276" w:lineRule="auto"/>
+        <w:rPr>
+          <w:rFonts w:ascii="Times New Roman" w:hAnsi="Times New Roman" w:cs="Times New Roman"/>
+          <w:sz w:val="24"/>
+          <w:szCs w:val="24"/>
+        </w:rPr>
+      </w:pPr>
+      <w:r>
+        <w:rPr>
+          <w:rFonts w:ascii="Times New Roman" w:hAnsi="Times New Roman" w:cs="Times New Roman"/>
+          <w:sz w:val="24"/>
+          <w:szCs w:val="24"/>
+        </w:rPr>
+        <w:t>For N = 1, c = 4, 0 &lt;= 4 &lt;= 4</w:t>
+      </w:r>
+    </w:p>
+    <w:p>
+      <w:pPr>
+        <w:spacing w:after="0" w:line="276" w:lineRule="auto"/>
+        <w:rPr>
+          <w:rFonts w:ascii="Times New Roman" w:hAnsi="Times New Roman" w:cs="Times New Roman"/>
+          <w:sz w:val="24"/>
+          <w:szCs w:val="24"/>
+        </w:rPr>
+      </w:pPr>
+      <w:r>
+        <w:rPr>
+          <w:rFonts w:ascii="Times New Roman" w:hAnsi="Times New Roman" w:cs="Times New Roman"/>
+          <w:sz w:val="24"/>
+          <w:szCs w:val="24"/>
+        </w:rPr>
+        <w:lastRenderedPageBreak/>
+        <w:t>Expression is satisfied.</w:t>
+      </w:r>
+    </w:p>
+    <w:p>
+      <w:pPr>
+        <w:spacing w:after="0" w:line="276" w:lineRule="auto"/>
+        <w:rPr>
+          <w:rFonts w:ascii="Times New Roman" w:hAnsi="Times New Roman" w:cs="Times New Roman"/>
+          <w:sz w:val="24"/>
+          <w:szCs w:val="24"/>
+        </w:rPr>
+      </w:pPr>
+      <w:r>
+        <w:rPr>
+          <w:rFonts w:ascii="Times New Roman" w:hAnsi="Times New Roman" w:cs="Times New Roman"/>
           <w:sz w:val="24"/>
           <w:szCs w:val="24"/>
         </w:rPr>
@@ -1513,97 +1800,6 @@
       </w:r>
       <w:r>
         <w:rPr>
-          <w:rFonts w:ascii="Times New Roman" w:eastAsiaTheme="minorEastAsia" w:hAnsi="Times New Roman" w:cs="Times New Roman"/>
-          <w:sz w:val="24"/>
-          <w:szCs w:val="24"/>
-          <w:vertAlign w:val="superscript"/>
-        </w:rPr>
-        <w:t>k</w:t>
-      </w:r>
-      <w:proofErr w:type="spellEnd"/>
-      <w:r>
-        <w:rPr>
-          <w:rFonts w:ascii="Times New Roman" w:eastAsiaTheme="minorEastAsia" w:hAnsi="Times New Roman" w:cs="Times New Roman"/>
-          <w:sz w:val="24"/>
-          <w:szCs w:val="24"/>
-        </w:rPr>
-        <w:t xml:space="preserve">(1-n) - a(1-n) (Divide both sides by </w:t>
-      </w:r>
-      <w:proofErr w:type="spellStart"/>
-      <w:r>
-        <w:rPr>
-          <w:rFonts w:ascii="Times New Roman" w:eastAsiaTheme="minorEastAsia" w:hAnsi="Times New Roman" w:cs="Times New Roman"/>
-          <w:sz w:val="24"/>
-          <w:szCs w:val="24"/>
-        </w:rPr>
-        <w:t>n</w:t>
-      </w:r>
-      <w:r>
-        <w:rPr>
-          <w:rFonts w:ascii="Times New Roman" w:eastAsiaTheme="minorEastAsia" w:hAnsi="Times New Roman" w:cs="Times New Roman"/>
-          <w:sz w:val="24"/>
-          <w:szCs w:val="24"/>
-          <w:vertAlign w:val="superscript"/>
-        </w:rPr>
-        <w:t>k</w:t>
-      </w:r>
-      <w:proofErr w:type="spellEnd"/>
-      <w:r>
-        <w:rPr>
-          <w:rFonts w:ascii="Times New Roman" w:eastAsiaTheme="minorEastAsia" w:hAnsi="Times New Roman" w:cs="Times New Roman"/>
-          <w:sz w:val="24"/>
-          <w:szCs w:val="24"/>
-        </w:rPr>
-        <w:t>)</w:t>
-      </w:r>
-    </w:p>
-    <w:p>
-      <w:pPr>
-        <w:spacing w:after="0" w:line="276" w:lineRule="auto"/>
-        <w:rPr>
-          <w:rFonts w:ascii="Times New Roman" w:eastAsiaTheme="minorEastAsia" w:hAnsi="Times New Roman" w:cs="Times New Roman"/>
-          <w:sz w:val="24"/>
-          <w:szCs w:val="24"/>
-        </w:rPr>
-      </w:pPr>
-      <w:r>
-        <w:rPr>
-          <w:rFonts w:ascii="Times New Roman" w:eastAsiaTheme="minorEastAsia" w:hAnsi="Times New Roman" w:cs="Times New Roman"/>
-          <w:sz w:val="24"/>
-          <w:szCs w:val="24"/>
-        </w:rPr>
-        <w:t xml:space="preserve">For N = 2, k = 1, a = 1, c = ½, 0 &lt;= ½ &lt;= ½ </w:t>
-      </w:r>
-    </w:p>
-    <w:p>
-      <w:pPr>
-        <w:spacing w:after="0" w:line="276" w:lineRule="auto"/>
-        <w:rPr>
-          <w:rFonts w:ascii="Times New Roman" w:hAnsi="Times New Roman" w:cs="Times New Roman"/>
-          <w:sz w:val="24"/>
-          <w:szCs w:val="24"/>
-        </w:rPr>
-      </w:pPr>
-    </w:p>
-    <w:p>
-      <w:pPr>
-        <w:spacing w:after="0" w:line="276" w:lineRule="auto"/>
-        <w:rPr>
-          <w:rFonts w:ascii="Times New Roman" w:hAnsi="Times New Roman" w:cs="Times New Roman"/>
-          <w:sz w:val="24"/>
-          <w:szCs w:val="24"/>
-        </w:rPr>
-      </w:pPr>
-      <w:r>
-        <w:rPr>
-          <w:rFonts w:ascii="Times New Roman" w:hAnsi="Times New Roman" w:cs="Times New Roman"/>
-          <w:sz w:val="24"/>
-          <w:szCs w:val="24"/>
-        </w:rPr>
-        <w:t>1.4. n</w:t>
-      </w:r>
-      <w:r>
-        <w:rPr>
           <w:rFonts w:ascii="Times New Roman" w:hAnsi="Times New Roman" w:cs="Times New Roman"/>
           <w:sz w:val="24"/>
           <w:szCs w:val="24"/>
@@ -1634,23 +1830,7 @@
           <w:sz w:val="24"/>
           <w:szCs w:val="24"/>
         </w:rPr>
-        <w:t xml:space="preserve"> = </w:t>
-      </w:r>
-      <w:r>
-        <w:rPr>
-          <w:rFonts w:ascii="Times New Roman" w:hAnsi="Times New Roman" w:cs="Times New Roman"/>
-          <w:sz w:val="24"/>
-          <w:szCs w:val="24"/>
-        </w:rPr>
-        <w:t>θ</w:t>
-      </w:r>
-      <w:r>
-        <w:rPr>
-          <w:rFonts w:ascii="Times New Roman" w:hAnsi="Times New Roman" w:cs="Times New Roman"/>
-          <w:sz w:val="24"/>
-          <w:szCs w:val="24"/>
-        </w:rPr>
-        <w:t>(n</w:t>
+        <w:t xml:space="preserve"> &lt;= dn</w:t>
       </w:r>
       <w:r>
         <w:rPr>
@@ -1661,289 +1841,23 @@
         </w:rPr>
         <w:t>7</w:t>
       </w:r>
-      <w:r>
-        <w:rPr>
-          <w:rFonts w:ascii="Times New Roman" w:hAnsi="Times New Roman" w:cs="Times New Roman"/>
-          <w:sz w:val="24"/>
-          <w:szCs w:val="24"/>
-        </w:rPr>
-        <w:t>)</w:t>
-      </w:r>
-    </w:p>
-    <w:p>
-      <w:pPr>
-        <w:spacing w:after="0" w:line="276" w:lineRule="auto"/>
-        <w:rPr>
-          <w:rFonts w:ascii="Times New Roman" w:hAnsi="Times New Roman" w:cs="Times New Roman"/>
-          <w:sz w:val="24"/>
-          <w:szCs w:val="24"/>
-        </w:rPr>
-      </w:pPr>
-      <w:r>
-        <w:rPr>
-          <w:rFonts w:ascii="Times New Roman" w:hAnsi="Times New Roman" w:cs="Times New Roman"/>
-          <w:sz w:val="24"/>
-          <w:szCs w:val="24"/>
-        </w:rPr>
-        <w:t xml:space="preserve">g(n) is </w:t>
-      </w:r>
-      <w:r>
-        <w:rPr>
-          <w:rFonts w:ascii="Times New Roman" w:hAnsi="Times New Roman" w:cs="Times New Roman"/>
-          <w:sz w:val="24"/>
-          <w:szCs w:val="24"/>
-        </w:rPr>
-        <w:t>θ</w:t>
-      </w:r>
-      <w:r>
-        <w:rPr>
-          <w:rFonts w:ascii="Times New Roman" w:hAnsi="Times New Roman" w:cs="Times New Roman"/>
-          <w:sz w:val="24"/>
-          <w:szCs w:val="24"/>
-        </w:rPr>
-        <w:t>(f(n)) if for positive constants c</w:t>
-      </w:r>
-      <w:r>
-        <w:rPr>
-          <w:rFonts w:ascii="Times New Roman" w:hAnsi="Times New Roman" w:cs="Times New Roman"/>
-          <w:sz w:val="24"/>
-          <w:szCs w:val="24"/>
-        </w:rPr>
-        <w:t>, d,</w:t>
-      </w:r>
-      <w:r>
-        <w:rPr>
-          <w:rFonts w:ascii="Times New Roman" w:hAnsi="Times New Roman" w:cs="Times New Roman"/>
-          <w:sz w:val="24"/>
-          <w:szCs w:val="24"/>
-        </w:rPr>
-        <w:t xml:space="preserve"> and N, 0 &lt;= </w:t>
-      </w:r>
-      <w:proofErr w:type="spellStart"/>
-      <w:r>
-        <w:rPr>
-          <w:rFonts w:ascii="Times New Roman" w:hAnsi="Times New Roman" w:cs="Times New Roman"/>
-          <w:sz w:val="24"/>
-          <w:szCs w:val="24"/>
-        </w:rPr>
-        <w:t>cf</w:t>
-      </w:r>
-      <w:proofErr w:type="spellEnd"/>
-      <w:r>
-        <w:rPr>
-          <w:rFonts w:ascii="Times New Roman" w:hAnsi="Times New Roman" w:cs="Times New Roman"/>
-          <w:sz w:val="24"/>
-          <w:szCs w:val="24"/>
-        </w:rPr>
-        <w:t xml:space="preserve">(n) &lt;= g(n) </w:t>
-      </w:r>
-      <w:r>
-        <w:rPr>
-          <w:rFonts w:ascii="Times New Roman" w:hAnsi="Times New Roman" w:cs="Times New Roman"/>
-          <w:sz w:val="24"/>
-          <w:szCs w:val="24"/>
-        </w:rPr>
-        <w:t xml:space="preserve">&lt;= df(n) </w:t>
-      </w:r>
-      <w:r>
-        <w:rPr>
-          <w:rFonts w:ascii="Times New Roman" w:hAnsi="Times New Roman" w:cs="Times New Roman"/>
-          <w:sz w:val="24"/>
-          <w:szCs w:val="24"/>
-        </w:rPr>
-        <w:t>for all n &gt;= N</w:t>
-      </w:r>
-    </w:p>
-    <w:p>
-      <w:pPr>
-        <w:spacing w:after="0" w:line="276" w:lineRule="auto"/>
-        <w:rPr>
-          <w:rFonts w:ascii="Times New Roman" w:hAnsi="Times New Roman" w:cs="Times New Roman"/>
-          <w:sz w:val="24"/>
-          <w:szCs w:val="24"/>
-        </w:rPr>
-      </w:pPr>
-      <w:r>
-        <w:rPr>
-          <w:rFonts w:ascii="Times New Roman" w:hAnsi="Times New Roman" w:cs="Times New Roman"/>
-          <w:sz w:val="24"/>
-          <w:szCs w:val="24"/>
-        </w:rPr>
-        <w:t>0 &lt;= cn</w:t>
-      </w:r>
-      <w:r>
-        <w:rPr>
-          <w:rFonts w:ascii="Times New Roman" w:hAnsi="Times New Roman" w:cs="Times New Roman"/>
-          <w:sz w:val="24"/>
-          <w:szCs w:val="24"/>
-          <w:vertAlign w:val="superscript"/>
-        </w:rPr>
-        <w:t>7</w:t>
-      </w:r>
-      <w:r>
-        <w:rPr>
-          <w:rFonts w:ascii="Times New Roman" w:hAnsi="Times New Roman" w:cs="Times New Roman"/>
-          <w:sz w:val="24"/>
-          <w:szCs w:val="24"/>
-        </w:rPr>
-        <w:t xml:space="preserve"> &lt;= n</w:t>
-      </w:r>
-      <w:r>
-        <w:rPr>
-          <w:rFonts w:ascii="Times New Roman" w:hAnsi="Times New Roman" w:cs="Times New Roman"/>
-          <w:sz w:val="24"/>
-          <w:szCs w:val="24"/>
-          <w:vertAlign w:val="superscript"/>
-        </w:rPr>
-        <w:t>7</w:t>
-      </w:r>
-      <w:r>
-        <w:rPr>
-          <w:rFonts w:ascii="Times New Roman" w:hAnsi="Times New Roman" w:cs="Times New Roman"/>
-          <w:sz w:val="24"/>
-          <w:szCs w:val="24"/>
-        </w:rPr>
-        <w:t xml:space="preserve"> + 3n</w:t>
-      </w:r>
-      <w:r>
-        <w:rPr>
-          <w:rFonts w:ascii="Times New Roman" w:hAnsi="Times New Roman" w:cs="Times New Roman"/>
-          <w:sz w:val="24"/>
-          <w:szCs w:val="24"/>
-          <w:vertAlign w:val="superscript"/>
-        </w:rPr>
-        <w:t>2</w:t>
-      </w:r>
-      <w:r>
-        <w:rPr>
-          <w:rFonts w:ascii="Times New Roman" w:hAnsi="Times New Roman" w:cs="Times New Roman"/>
-          <w:sz w:val="24"/>
-          <w:szCs w:val="24"/>
-        </w:rPr>
-        <w:t xml:space="preserve"> &lt;= dn</w:t>
-      </w:r>
-      <w:r>
-        <w:rPr>
-          <w:rFonts w:ascii="Times New Roman" w:hAnsi="Times New Roman" w:cs="Times New Roman"/>
-          <w:sz w:val="24"/>
-          <w:szCs w:val="24"/>
-          <w:vertAlign w:val="superscript"/>
-        </w:rPr>
-        <w:t>7</w:t>
-      </w:r>
-    </w:p>
-    <w:p>
-      <w:pPr>
-        <w:spacing w:after="0" w:line="276" w:lineRule="auto"/>
-        <w:rPr>
-          <w:rFonts w:ascii="Times New Roman" w:hAnsi="Times New Roman" w:cs="Times New Roman"/>
-          <w:sz w:val="24"/>
-          <w:szCs w:val="24"/>
-        </w:rPr>
-      </w:pPr>
-      <w:r>
-        <w:rPr>
-          <w:rFonts w:ascii="Times New Roman" w:hAnsi="Times New Roman" w:cs="Times New Roman"/>
-          <w:sz w:val="24"/>
-          <w:szCs w:val="24"/>
-        </w:rPr>
-        <w:t xml:space="preserve">0 &lt;= </w:t>
-      </w:r>
-      <w:r>
-        <w:rPr>
-          <w:rFonts w:ascii="Times New Roman" w:hAnsi="Times New Roman" w:cs="Times New Roman"/>
-          <w:sz w:val="24"/>
-          <w:szCs w:val="24"/>
-        </w:rPr>
-        <w:t>cn</w:t>
-      </w:r>
-      <w:r>
-        <w:rPr>
-          <w:rFonts w:ascii="Times New Roman" w:hAnsi="Times New Roman" w:cs="Times New Roman"/>
-          <w:sz w:val="24"/>
-          <w:szCs w:val="24"/>
-          <w:vertAlign w:val="superscript"/>
-        </w:rPr>
-        <w:t>7</w:t>
-      </w:r>
-      <w:r>
-        <w:rPr>
-          <w:rFonts w:ascii="Times New Roman" w:hAnsi="Times New Roman" w:cs="Times New Roman"/>
-          <w:sz w:val="24"/>
-          <w:szCs w:val="24"/>
-        </w:rPr>
-        <w:t xml:space="preserve"> &lt;= n</w:t>
-      </w:r>
-      <w:r>
-        <w:rPr>
-          <w:rFonts w:ascii="Times New Roman" w:hAnsi="Times New Roman" w:cs="Times New Roman"/>
-          <w:sz w:val="24"/>
-          <w:szCs w:val="24"/>
-          <w:vertAlign w:val="superscript"/>
-        </w:rPr>
-        <w:t>7</w:t>
-      </w:r>
-      <w:r>
-        <w:rPr>
-          <w:rFonts w:ascii="Times New Roman" w:hAnsi="Times New Roman" w:cs="Times New Roman"/>
-          <w:sz w:val="24"/>
-          <w:szCs w:val="24"/>
-        </w:rPr>
-        <w:t xml:space="preserve"> + 3n</w:t>
-      </w:r>
-      <w:r>
-        <w:rPr>
-          <w:rFonts w:ascii="Times New Roman" w:hAnsi="Times New Roman" w:cs="Times New Roman"/>
-          <w:sz w:val="24"/>
-          <w:szCs w:val="24"/>
-          <w:vertAlign w:val="superscript"/>
-        </w:rPr>
-        <w:t>2</w:t>
-      </w:r>
-    </w:p>
-    <w:p>
-      <w:pPr>
-        <w:spacing w:after="0" w:line="276" w:lineRule="auto"/>
-        <w:rPr>
-          <w:rFonts w:ascii="Times New Roman" w:hAnsi="Times New Roman" w:cs="Times New Roman"/>
-          <w:sz w:val="24"/>
-          <w:szCs w:val="24"/>
-        </w:rPr>
-      </w:pPr>
-      <w:r>
-        <w:rPr>
-          <w:rFonts w:ascii="Times New Roman" w:hAnsi="Times New Roman" w:cs="Times New Roman"/>
-          <w:sz w:val="24"/>
-          <w:szCs w:val="24"/>
-        </w:rPr>
-        <w:t>0 &lt;= c &lt;= 1 + 3/n</w:t>
-      </w:r>
-      <w:r>
-        <w:rPr>
-          <w:rFonts w:ascii="Times New Roman" w:hAnsi="Times New Roman" w:cs="Times New Roman"/>
-          <w:sz w:val="24"/>
-          <w:szCs w:val="24"/>
-          <w:vertAlign w:val="superscript"/>
-        </w:rPr>
-        <w:t>5</w:t>
-      </w:r>
-    </w:p>
-    <w:p>
-      <w:pPr>
-        <w:spacing w:after="0" w:line="276" w:lineRule="auto"/>
-        <w:rPr>
-          <w:rFonts w:ascii="Times New Roman" w:hAnsi="Times New Roman" w:cs="Times New Roman"/>
-          <w:sz w:val="24"/>
-          <w:szCs w:val="24"/>
-        </w:rPr>
-      </w:pPr>
-      <w:r>
-        <w:rPr>
-          <w:rFonts w:ascii="Times New Roman" w:hAnsi="Times New Roman" w:cs="Times New Roman"/>
-          <w:sz w:val="24"/>
-          <w:szCs w:val="24"/>
-        </w:rPr>
-        <w:t>For N = 1, c = 4, 0 &lt;= 4 &lt;= 4</w:t>
+    </w:p>
+    <w:p>
+      <w:pPr>
+        <w:spacing w:after="0" w:line="276" w:lineRule="auto"/>
+        <w:rPr>
+          <w:rFonts w:ascii="Times New Roman" w:hAnsi="Times New Roman" w:cs="Times New Roman"/>
+          <w:sz w:val="24"/>
+          <w:szCs w:val="24"/>
+        </w:rPr>
+      </w:pPr>
+      <w:r>
+        <w:rPr>
+          <w:rFonts w:ascii="Times New Roman" w:hAnsi="Times New Roman" w:cs="Times New Roman"/>
+          <w:sz w:val="24"/>
+          <w:szCs w:val="24"/>
+        </w:rPr>
+        <w:t>For N = 1, d = 4, 4 &lt;= 4</w:t>
       </w:r>
     </w:p>
     <w:p>
@@ -1973,104 +1887,6 @@
           <w:szCs w:val="24"/>
         </w:rPr>
       </w:pPr>
-      <w:r>
-        <w:rPr>
-          <w:rFonts w:ascii="Times New Roman" w:hAnsi="Times New Roman" w:cs="Times New Roman"/>
-          <w:sz w:val="24"/>
-          <w:szCs w:val="24"/>
-        </w:rPr>
-        <w:lastRenderedPageBreak/>
-        <w:t>n</w:t>
-      </w:r>
-      <w:r>
-        <w:rPr>
-          <w:rFonts w:ascii="Times New Roman" w:hAnsi="Times New Roman" w:cs="Times New Roman"/>
-          <w:sz w:val="24"/>
-          <w:szCs w:val="24"/>
-          <w:vertAlign w:val="superscript"/>
-        </w:rPr>
-        <w:t>7</w:t>
-      </w:r>
-      <w:r>
-        <w:rPr>
-          <w:rFonts w:ascii="Times New Roman" w:hAnsi="Times New Roman" w:cs="Times New Roman"/>
-          <w:sz w:val="24"/>
-          <w:szCs w:val="24"/>
-        </w:rPr>
-        <w:t xml:space="preserve"> + 3n</w:t>
-      </w:r>
-      <w:r>
-        <w:rPr>
-          <w:rFonts w:ascii="Times New Roman" w:hAnsi="Times New Roman" w:cs="Times New Roman"/>
-          <w:sz w:val="24"/>
-          <w:szCs w:val="24"/>
-          <w:vertAlign w:val="superscript"/>
-        </w:rPr>
-        <w:t>2</w:t>
-      </w:r>
-      <w:r>
-        <w:rPr>
-          <w:rFonts w:ascii="Times New Roman" w:hAnsi="Times New Roman" w:cs="Times New Roman"/>
-          <w:sz w:val="24"/>
-          <w:szCs w:val="24"/>
-        </w:rPr>
-        <w:t xml:space="preserve"> &lt;= dn</w:t>
-      </w:r>
-      <w:r>
-        <w:rPr>
-          <w:rFonts w:ascii="Times New Roman" w:hAnsi="Times New Roman" w:cs="Times New Roman"/>
-          <w:sz w:val="24"/>
-          <w:szCs w:val="24"/>
-          <w:vertAlign w:val="superscript"/>
-        </w:rPr>
-        <w:t>7</w:t>
-      </w:r>
-    </w:p>
-    <w:p>
-      <w:pPr>
-        <w:spacing w:after="0" w:line="276" w:lineRule="auto"/>
-        <w:rPr>
-          <w:rFonts w:ascii="Times New Roman" w:hAnsi="Times New Roman" w:cs="Times New Roman"/>
-          <w:sz w:val="24"/>
-          <w:szCs w:val="24"/>
-        </w:rPr>
-      </w:pPr>
-      <w:r>
-        <w:rPr>
-          <w:rFonts w:ascii="Times New Roman" w:hAnsi="Times New Roman" w:cs="Times New Roman"/>
-          <w:sz w:val="24"/>
-          <w:szCs w:val="24"/>
-        </w:rPr>
-        <w:t>For N = 1, d = 4, 4 &lt;= 4</w:t>
-      </w:r>
-    </w:p>
-    <w:p>
-      <w:pPr>
-        <w:spacing w:after="0" w:line="276" w:lineRule="auto"/>
-        <w:rPr>
-          <w:rFonts w:ascii="Times New Roman" w:hAnsi="Times New Roman" w:cs="Times New Roman"/>
-          <w:sz w:val="24"/>
-          <w:szCs w:val="24"/>
-        </w:rPr>
-      </w:pPr>
-      <w:r>
-        <w:rPr>
-          <w:rFonts w:ascii="Times New Roman" w:hAnsi="Times New Roman" w:cs="Times New Roman"/>
-          <w:sz w:val="24"/>
-          <w:szCs w:val="24"/>
-        </w:rPr>
-        <w:t>Expression is satisfied.</w:t>
-      </w:r>
-    </w:p>
-    <w:p>
-      <w:pPr>
-        <w:spacing w:after="0" w:line="276" w:lineRule="auto"/>
-        <w:rPr>
-          <w:rFonts w:ascii="Times New Roman" w:hAnsi="Times New Roman" w:cs="Times New Roman"/>
-          <w:sz w:val="24"/>
-          <w:szCs w:val="24"/>
-        </w:rPr>
-      </w:pPr>
     </w:p>
     <w:p>
       <w:pPr>
@@ -2099,22 +1915,6 @@
           <w:szCs w:val="24"/>
         </w:rPr>
       </w:pPr>
-      <w:r>
-        <w:rPr>
-          <w:rFonts w:ascii="Times New Roman" w:hAnsi="Times New Roman" w:cs="Times New Roman"/>
-          <w:sz w:val="24"/>
-          <w:szCs w:val="24"/>
-        </w:rPr>
-        <w:tab/>
-      </w:r>
-      <w:r>
-        <w:rPr>
-          <w:rFonts w:ascii="Times New Roman" w:hAnsi="Times New Roman" w:cs="Times New Roman"/>
-          <w:sz w:val="24"/>
-          <w:szCs w:val="24"/>
-        </w:rPr>
-        <w:tab/>
-      </w:r>
       <w:r>
         <w:rPr>
           <w:rFonts w:ascii="Times New Roman" w:hAnsi="Times New Roman" w:cs="Times New Roman"/>
@@ -2172,7 +1972,7 @@
           <w:sz w:val="24"/>
           <w:szCs w:val="24"/>
         </w:rPr>
-        <w:t xml:space="preserve">Master Theorem = </w:t>
+        <w:t xml:space="preserve"> </w:t>
       </w:r>
       <m:oMath>
         <m:func>
@@ -2285,22 +2085,6 @@
           <w:szCs w:val="24"/>
         </w:rPr>
         <w:tab/>
-      </w:r>
-      <w:r>
-        <w:rPr>
-          <w:rFonts w:ascii="Times New Roman" w:eastAsiaTheme="minorEastAsia" w:hAnsi="Times New Roman" w:cs="Times New Roman"/>
-          <w:sz w:val="24"/>
-          <w:szCs w:val="24"/>
-        </w:rPr>
-        <w:tab/>
-      </w:r>
-      <w:r>
-        <w:rPr>
-          <w:rFonts w:ascii="Times New Roman" w:eastAsiaTheme="minorEastAsia" w:hAnsi="Times New Roman" w:cs="Times New Roman"/>
-          <w:sz w:val="24"/>
-          <w:szCs w:val="24"/>
-        </w:rPr>
-        <w:tab/>
         <w:t xml:space="preserve">{∞ then f(n) = </w:t>
       </w:r>
       <w:r>
@@ -2335,14 +2119,31 @@
           <w:sz w:val="24"/>
           <w:szCs w:val="24"/>
         </w:rPr>
-        <w:t xml:space="preserve">2.1. </w:t>
-      </w:r>
-      <w:proofErr w:type="spellStart"/>
-      <w:r>
-        <w:rPr>
-          <w:rFonts w:ascii="Times New Roman" w:hAnsi="Times New Roman" w:cs="Times New Roman"/>
-          <w:sz w:val="24"/>
-          <w:szCs w:val="24"/>
+        <w:t>2.1. n</w:t>
+      </w:r>
+      <w:r>
+        <w:rPr>
+          <w:rFonts w:ascii="Times New Roman" w:hAnsi="Times New Roman" w:cs="Times New Roman"/>
+          <w:sz w:val="24"/>
+          <w:szCs w:val="24"/>
+          <w:vertAlign w:val="superscript"/>
+        </w:rPr>
+        <w:t>k</w:t>
+      </w:r>
+      <w:r>
+        <w:rPr>
+          <w:rFonts w:ascii="Times New Roman" w:hAnsi="Times New Roman" w:cs="Times New Roman"/>
+          <w:sz w:val="24"/>
+          <w:szCs w:val="24"/>
+        </w:rPr>
+        <w:t xml:space="preserve"> = o(3</w:t>
+      </w:r>
+      <w:r>
+        <w:rPr>
+          <w:rFonts w:ascii="Times New Roman" w:hAnsi="Times New Roman" w:cs="Times New Roman"/>
+          <w:sz w:val="24"/>
+          <w:szCs w:val="24"/>
+          <w:vertAlign w:val="superscript"/>
         </w:rPr>
         <w:t>n</w:t>
       </w:r>
@@ -2351,73 +2152,36 @@
           <w:rFonts w:ascii="Times New Roman" w:hAnsi="Times New Roman" w:cs="Times New Roman"/>
           <w:sz w:val="24"/>
           <w:szCs w:val="24"/>
+        </w:rPr>
+        <w:t>) where k &gt;= 0</w:t>
+      </w:r>
+    </w:p>
+    <w:p>
+      <w:pPr>
+        <w:spacing w:after="0" w:line="276" w:lineRule="auto"/>
+        <w:rPr>
+          <w:rFonts w:ascii="Times New Roman" w:hAnsi="Times New Roman" w:cs="Times New Roman"/>
+          <w:sz w:val="24"/>
+          <w:szCs w:val="24"/>
+        </w:rPr>
+      </w:pPr>
+      <w:r>
+        <w:rPr>
+          <w:rFonts w:ascii="Times New Roman" w:hAnsi="Times New Roman" w:cs="Times New Roman"/>
+          <w:sz w:val="24"/>
+          <w:szCs w:val="24"/>
+        </w:rPr>
+        <w:t>f(n) = n</w:t>
+      </w:r>
+      <w:r>
+        <w:rPr>
+          <w:rFonts w:ascii="Times New Roman" w:hAnsi="Times New Roman" w:cs="Times New Roman"/>
+          <w:sz w:val="24"/>
+          <w:szCs w:val="24"/>
           <w:vertAlign w:val="superscript"/>
         </w:rPr>
         <w:t>k</w:t>
       </w:r>
-      <w:proofErr w:type="spellEnd"/>
-      <w:r>
-        <w:rPr>
-          <w:rFonts w:ascii="Times New Roman" w:hAnsi="Times New Roman" w:cs="Times New Roman"/>
-          <w:sz w:val="24"/>
-          <w:szCs w:val="24"/>
-        </w:rPr>
-        <w:t xml:space="preserve"> = o(3</w:t>
-      </w:r>
-      <w:r>
-        <w:rPr>
-          <w:rFonts w:ascii="Times New Roman" w:hAnsi="Times New Roman" w:cs="Times New Roman"/>
-          <w:sz w:val="24"/>
-          <w:szCs w:val="24"/>
-          <w:vertAlign w:val="superscript"/>
-        </w:rPr>
-        <w:t>n</w:t>
-      </w:r>
-      <w:r>
-        <w:rPr>
-          <w:rFonts w:ascii="Times New Roman" w:hAnsi="Times New Roman" w:cs="Times New Roman"/>
-          <w:sz w:val="24"/>
-          <w:szCs w:val="24"/>
-        </w:rPr>
-        <w:t>) where k &gt;= 0</w:t>
-      </w:r>
-    </w:p>
-    <w:p>
-      <w:pPr>
-        <w:spacing w:after="0" w:line="276" w:lineRule="auto"/>
-        <w:rPr>
-          <w:rFonts w:ascii="Times New Roman" w:hAnsi="Times New Roman" w:cs="Times New Roman"/>
-          <w:sz w:val="24"/>
-          <w:szCs w:val="24"/>
-        </w:rPr>
-      </w:pPr>
-      <w:r>
-        <w:rPr>
-          <w:rFonts w:ascii="Times New Roman" w:hAnsi="Times New Roman" w:cs="Times New Roman"/>
-          <w:sz w:val="24"/>
-          <w:szCs w:val="24"/>
-        </w:rPr>
-        <w:t xml:space="preserve">f(n) = </w:t>
-      </w:r>
-      <w:proofErr w:type="spellStart"/>
-      <w:r>
-        <w:rPr>
-          <w:rFonts w:ascii="Times New Roman" w:hAnsi="Times New Roman" w:cs="Times New Roman"/>
-          <w:sz w:val="24"/>
-          <w:szCs w:val="24"/>
-        </w:rPr>
-        <w:t>n</w:t>
-      </w:r>
-      <w:r>
-        <w:rPr>
-          <w:rFonts w:ascii="Times New Roman" w:hAnsi="Times New Roman" w:cs="Times New Roman"/>
-          <w:sz w:val="24"/>
-          <w:szCs w:val="24"/>
-          <w:vertAlign w:val="superscript"/>
-        </w:rPr>
-        <w:t>k</w:t>
-      </w:r>
-      <w:proofErr w:type="spellEnd"/>
     </w:p>
     <w:p>
       <w:pPr>
@@ -2663,15 +2427,7 @@
                     <w:sz w:val="24"/>
                     <w:szCs w:val="24"/>
                   </w:rPr>
-                  <m:t>k</m:t>
-                </m:r>
-                <m:r>
-                  <w:rPr>
-                    <w:rFonts w:ascii="Cambria Math" w:hAnsi="Cambria Math" w:cs="Times New Roman"/>
-                    <w:sz w:val="24"/>
-                    <w:szCs w:val="24"/>
-                  </w:rPr>
-                  <m:t>n</m:t>
+                  <m:t>kn</m:t>
                 </m:r>
               </m:e>
               <m:sup>
@@ -2681,15 +2437,7 @@
                     <w:sz w:val="24"/>
                     <w:szCs w:val="24"/>
                   </w:rPr>
-                  <m:t>k</m:t>
-                </m:r>
-                <m:r>
-                  <w:rPr>
-                    <w:rFonts w:ascii="Cambria Math" w:hAnsi="Cambria Math" w:cs="Times New Roman"/>
-                    <w:sz w:val="24"/>
-                    <w:szCs w:val="24"/>
-                  </w:rPr>
-                  <m:t>-1</m:t>
+                  <m:t>k-1</m:t>
                 </m:r>
               </m:sup>
             </m:sSup>
@@ -2767,15 +2515,7 @@
                     <w:sz w:val="24"/>
                     <w:szCs w:val="24"/>
                   </w:rPr>
-                  <m:t>*</m:t>
-                </m:r>
-                <m:r>
-                  <w:rPr>
-                    <w:rFonts w:ascii="Cambria Math" w:hAnsi="Cambria Math" w:cs="Times New Roman"/>
-                    <w:sz w:val="24"/>
-                    <w:szCs w:val="24"/>
-                  </w:rPr>
-                  <m:t>3</m:t>
+                  <m:t>*3</m:t>
                 </m:r>
               </m:e>
               <m:sup>
@@ -2798,25 +2538,7 @@
           <w:sz w:val="24"/>
           <w:szCs w:val="24"/>
         </w:rPr>
-        <w:t xml:space="preserve"> (</w:t>
-      </w:r>
-      <w:proofErr w:type="spellStart"/>
-      <w:r>
-        <w:rPr>
-          <w:rFonts w:ascii="Times New Roman" w:eastAsiaTheme="minorEastAsia" w:hAnsi="Times New Roman" w:cs="Times New Roman"/>
-          <w:sz w:val="24"/>
-          <w:szCs w:val="24"/>
-        </w:rPr>
-        <w:t>L’Hopital’s</w:t>
-      </w:r>
-      <w:proofErr w:type="spellEnd"/>
-      <w:r>
-        <w:rPr>
-          <w:rFonts w:ascii="Times New Roman" w:eastAsiaTheme="minorEastAsia" w:hAnsi="Times New Roman" w:cs="Times New Roman"/>
-          <w:sz w:val="24"/>
-          <w:szCs w:val="24"/>
-        </w:rPr>
-        <w:t>)</w:t>
+        <w:t xml:space="preserve"> (L’Hopital’s)</w:t>
       </w:r>
     </w:p>
     <w:p>
@@ -3077,23 +2799,7 @@
                     <w:sz w:val="24"/>
                     <w:szCs w:val="24"/>
                   </w:rPr>
-                  <m:t>k</m:t>
-                </m:r>
-                <m:r>
-                  <w:rPr>
-                    <w:rFonts w:ascii="Cambria Math" w:hAnsi="Cambria Math" w:cs="Times New Roman"/>
-                    <w:sz w:val="24"/>
-                    <w:szCs w:val="24"/>
-                  </w:rPr>
-                  <m:t>(k-1)</m:t>
-                </m:r>
-                <m:r>
-                  <w:rPr>
-                    <w:rFonts w:ascii="Cambria Math" w:hAnsi="Cambria Math" w:cs="Times New Roman"/>
-                    <w:sz w:val="24"/>
-                    <w:szCs w:val="24"/>
-                  </w:rPr>
-                  <m:t>n</m:t>
+                  <m:t>k(k-1)n</m:t>
                 </m:r>
               </m:e>
               <m:sup>
@@ -3103,15 +2809,7 @@
                     <w:sz w:val="24"/>
                     <w:szCs w:val="24"/>
                   </w:rPr>
-                  <m:t>k-</m:t>
-                </m:r>
-                <m:r>
-                  <w:rPr>
-                    <w:rFonts w:ascii="Cambria Math" w:hAnsi="Cambria Math" w:cs="Times New Roman"/>
-                    <w:sz w:val="24"/>
-                    <w:szCs w:val="24"/>
-                  </w:rPr>
-                  <m:t>2</m:t>
+                  <m:t>k-2</m:t>
                 </m:r>
               </m:sup>
             </m:sSup>
@@ -3300,15 +2998,7 @@
                 <w:sz w:val="24"/>
                 <w:szCs w:val="24"/>
               </w:rPr>
-              <m:t>k!</m:t>
-            </m:r>
-            <m:r>
-              <w:rPr>
-                <w:rFonts w:ascii="Cambria Math" w:hAnsi="Cambria Math" w:cs="Times New Roman"/>
-                <w:sz w:val="24"/>
-                <w:szCs w:val="24"/>
-              </w:rPr>
-              <m:t>/</m:t>
+              <m:t>k!/</m:t>
             </m:r>
             <m:sSup>
               <m:sSupPr>
@@ -3991,25 +3681,7 @@
           <w:sz w:val="24"/>
           <w:szCs w:val="24"/>
         </w:rPr>
-        <w:t xml:space="preserve">  = 0 (</w:t>
-      </w:r>
-      <w:proofErr w:type="spellStart"/>
-      <w:r>
-        <w:rPr>
-          <w:rFonts w:ascii="Times New Roman" w:eastAsiaTheme="minorEastAsia" w:hAnsi="Times New Roman" w:cs="Times New Roman"/>
-          <w:sz w:val="24"/>
-          <w:szCs w:val="24"/>
-        </w:rPr>
-        <w:t>L’Hopital’s</w:t>
-      </w:r>
-      <w:proofErr w:type="spellEnd"/>
-      <w:r>
-        <w:rPr>
-          <w:rFonts w:ascii="Times New Roman" w:eastAsiaTheme="minorEastAsia" w:hAnsi="Times New Roman" w:cs="Times New Roman"/>
-          <w:sz w:val="24"/>
-          <w:szCs w:val="24"/>
-        </w:rPr>
-        <w:t>)</w:t>
+        <w:t xml:space="preserve">  = 0 (L’Hopital’s)</w:t>
       </w:r>
     </w:p>
     <w:p>
@@ -4072,25 +3744,7 @@
           <w:sz w:val="24"/>
           <w:szCs w:val="24"/>
         </w:rPr>
-        <w:t xml:space="preserve">m mod n = m - n </w:t>
-      </w:r>
-      <w:proofErr w:type="gramStart"/>
-      <w:r>
-        <w:rPr>
-          <w:rFonts w:ascii="Times New Roman" w:hAnsi="Times New Roman" w:cs="Times New Roman"/>
-          <w:sz w:val="24"/>
-          <w:szCs w:val="24"/>
-        </w:rPr>
-        <w:t>floor(</w:t>
-      </w:r>
-      <w:proofErr w:type="gramEnd"/>
-      <w:r>
-        <w:rPr>
-          <w:rFonts w:ascii="Times New Roman" w:hAnsi="Times New Roman" w:cs="Times New Roman"/>
-          <w:sz w:val="24"/>
-          <w:szCs w:val="24"/>
-        </w:rPr>
-        <w:t>m / n)</w:t>
+        <w:t>m mod n = m - n floor(m / n)</w:t>
       </w:r>
     </w:p>
     <w:p>
@@ -4169,25 +3823,7 @@
           <w:sz w:val="24"/>
           <w:szCs w:val="24"/>
         </w:rPr>
-        <w:t xml:space="preserve"> - 1 = 6. 6 - 6 </w:t>
-      </w:r>
-      <w:proofErr w:type="gramStart"/>
-      <w:r>
-        <w:rPr>
-          <w:rFonts w:ascii="Times New Roman" w:hAnsi="Times New Roman" w:cs="Times New Roman"/>
-          <w:sz w:val="24"/>
-          <w:szCs w:val="24"/>
-        </w:rPr>
-        <w:t>floor(</w:t>
-      </w:r>
-      <w:proofErr w:type="gramEnd"/>
-      <w:r>
-        <w:rPr>
-          <w:rFonts w:ascii="Times New Roman" w:hAnsi="Times New Roman" w:cs="Times New Roman"/>
-          <w:sz w:val="24"/>
-          <w:szCs w:val="24"/>
-        </w:rPr>
-        <w:t>1) = 0. Satisfied.</w:t>
+        <w:t xml:space="preserve"> - 1 = 6. 6 - 6 floor(1) = 0. Satisfied.</w:t>
       </w:r>
     </w:p>
     <w:p>
@@ -4418,98 +4054,26 @@
           <w:sz w:val="24"/>
           <w:szCs w:val="24"/>
         </w:rPr>
-        <w:t xml:space="preserve">4.1. O(lg(n)). By instruction count, we see that lg(n) + 1 instructions are performed in the loop due to the statement </w:t>
-      </w:r>
-      <w:proofErr w:type="spellStart"/>
-      <w:r>
-        <w:rPr>
-          <w:rFonts w:ascii="Times New Roman" w:hAnsi="Times New Roman" w:cs="Times New Roman"/>
-          <w:sz w:val="24"/>
-          <w:szCs w:val="24"/>
-        </w:rPr>
-        <w:t>i</w:t>
-      </w:r>
-      <w:proofErr w:type="spellEnd"/>
-      <w:r>
-        <w:rPr>
-          <w:rFonts w:ascii="Times New Roman" w:hAnsi="Times New Roman" w:cs="Times New Roman"/>
-          <w:sz w:val="24"/>
-          <w:szCs w:val="24"/>
-        </w:rPr>
-        <w:t>=2*</w:t>
-      </w:r>
-      <w:proofErr w:type="spellStart"/>
-      <w:r>
-        <w:rPr>
-          <w:rFonts w:ascii="Times New Roman" w:hAnsi="Times New Roman" w:cs="Times New Roman"/>
-          <w:sz w:val="24"/>
-          <w:szCs w:val="24"/>
-        </w:rPr>
-        <w:t>i</w:t>
-      </w:r>
-      <w:proofErr w:type="spellEnd"/>
-      <w:r>
-        <w:rPr>
-          <w:rFonts w:ascii="Times New Roman" w:hAnsi="Times New Roman" w:cs="Times New Roman"/>
-          <w:sz w:val="24"/>
-          <w:szCs w:val="24"/>
-        </w:rPr>
-        <w:t>.</w:t>
-      </w:r>
-    </w:p>
-    <w:p>
-      <w:pPr>
-        <w:spacing w:after="0" w:line="276" w:lineRule="auto"/>
-        <w:rPr>
-          <w:rFonts w:ascii="Times New Roman" w:hAnsi="Times New Roman" w:cs="Times New Roman"/>
-          <w:sz w:val="24"/>
-          <w:szCs w:val="24"/>
-        </w:rPr>
-      </w:pPr>
-      <w:r>
-        <w:rPr>
-          <w:rFonts w:ascii="Times New Roman" w:hAnsi="Times New Roman" w:cs="Times New Roman"/>
-          <w:sz w:val="24"/>
-          <w:szCs w:val="24"/>
-        </w:rPr>
         <w:lastRenderedPageBreak/>
-        <w:t xml:space="preserve">4.2. </w:t>
-      </w:r>
-      <w:proofErr w:type="gramStart"/>
-      <w:r>
-        <w:rPr>
-          <w:rFonts w:ascii="Times New Roman" w:hAnsi="Times New Roman" w:cs="Times New Roman"/>
-          <w:sz w:val="24"/>
-          <w:szCs w:val="24"/>
-        </w:rPr>
-        <w:t>O(</w:t>
-      </w:r>
-      <w:proofErr w:type="gramEnd"/>
-      <w:r>
-        <w:rPr>
-          <w:rFonts w:ascii="Times New Roman" w:hAnsi="Times New Roman" w:cs="Times New Roman"/>
-          <w:sz w:val="24"/>
-          <w:szCs w:val="24"/>
-        </w:rPr>
-        <w:t xml:space="preserve">n lg(n)). By instruction count, the outer for loop executes n times. The three function calls have time complexities of </w:t>
-      </w:r>
-      <w:proofErr w:type="gramStart"/>
-      <w:r>
-        <w:rPr>
-          <w:rFonts w:ascii="Times New Roman" w:hAnsi="Times New Roman" w:cs="Times New Roman"/>
-          <w:sz w:val="24"/>
-          <w:szCs w:val="24"/>
-        </w:rPr>
-        <w:t>O(</w:t>
-      </w:r>
-      <w:proofErr w:type="gramEnd"/>
-      <w:r>
-        <w:rPr>
-          <w:rFonts w:ascii="Times New Roman" w:hAnsi="Times New Roman" w:cs="Times New Roman"/>
-          <w:sz w:val="24"/>
-          <w:szCs w:val="24"/>
-        </w:rPr>
-        <w:t>1), O(lg(n)), and O(1), respectively. Since each of these are called n times, the highest order term is then n lg(n).</w:t>
+        <w:t>4.1. O(lg(n)). By instruction count, we see that lg(n) + 1 instructions are performed in the loop due to the statement i=2*i.</w:t>
+      </w:r>
+    </w:p>
+    <w:p>
+      <w:pPr>
+        <w:spacing w:after="0" w:line="276" w:lineRule="auto"/>
+        <w:rPr>
+          <w:rFonts w:ascii="Times New Roman" w:hAnsi="Times New Roman" w:cs="Times New Roman"/>
+          <w:sz w:val="24"/>
+          <w:szCs w:val="24"/>
+        </w:rPr>
+      </w:pPr>
+      <w:r>
+        <w:rPr>
+          <w:rFonts w:ascii="Times New Roman" w:hAnsi="Times New Roman" w:cs="Times New Roman"/>
+          <w:sz w:val="24"/>
+          <w:szCs w:val="24"/>
+        </w:rPr>
+        <w:t>4.2. O(n lg(n)). By instruction count, the outer for loop executes n times. The three function calls have time complexities of O(1), O(lg(n)), and O(1), respectively. Since each of these are called n times, the highest order term is then n lg(n).</w:t>
       </w:r>
     </w:p>
     <w:p>
@@ -4811,6 +4375,7 @@
     <w:lsdException w:name="HTML Sample" w:semiHidden="1" w:unhideWhenUsed="1"/>
     <w:lsdException w:name="HTML Typewriter" w:semiHidden="1" w:unhideWhenUsed="1"/>
     <w:lsdException w:name="HTML Variable" w:semiHidden="1" w:unhideWhenUsed="1"/>
+    <w:lsdException w:name="Normal Table" w:semiHidden="1" w:unhideWhenUsed="1"/>
     <w:lsdException w:name="annotation subject" w:semiHidden="1" w:unhideWhenUsed="1"/>
     <w:lsdException w:name="No List" w:semiHidden="1" w:unhideWhenUsed="1"/>
     <w:lsdException w:name="Outline List 1" w:semiHidden="1" w:unhideWhenUsed="1"/>
@@ -4857,8 +4422,10 @@
     <w:lsdException w:name="Table Subtle 2" w:semiHidden="1" w:unhideWhenUsed="1"/>
     <w:lsdException w:name="Table Web 1" w:semiHidden="1" w:unhideWhenUsed="1"/>
     <w:lsdException w:name="Table Web 2" w:semiHidden="1" w:unhideWhenUsed="1"/>
+    <w:lsdException w:name="Table Web 3" w:semiHidden="1" w:unhideWhenUsed="1"/>
     <w:lsdException w:name="Balloon Text" w:semiHidden="1" w:unhideWhenUsed="1"/>
     <w:lsdException w:name="Table Grid" w:uiPriority="39"/>
+    <w:lsdException w:name="Table Theme" w:semiHidden="1" w:unhideWhenUsed="1"/>
     <w:lsdException w:name="Placeholder Text" w:semiHidden="1"/>
     <w:lsdException w:name="No Spacing" w:uiPriority="1" w:qFormat="1"/>
     <w:lsdException w:name="Light Shading" w:uiPriority="60"/>

</xml_diff>